<commit_message>
Update 11/30/2022 4:33PM EST
Updates as of 4:33PM EST on 11/30/2022.
</commit_message>
<xml_diff>
--- a/WAR CRIME PREVENTION SECURITY SYSTEMS/SPECIFIC/LUNGS/BREATHING STOPPAGE/20221129 - MCE123 Technology Development - Breathing Stoppage Prevention Security Systems - v1.0.0.1.docx
+++ b/WAR CRIME PREVENTION SECURITY SYSTEMS/SPECIFIC/LUNGS/BREATHING STOPPAGE/20221129 - MCE123 Technology Development - Breathing Stoppage Prevention Security Systems - v1.0.0.1.docx
@@ -118,7 +118,7 @@
           <w:sz w:val="52"/>
           <w:szCs w:val="44"/>
         </w:rPr>
-        <w:t xml:space="preserve">BREATING </w:t>
+        <w:t>BREAT</w:t>
       </w:r>
       <w:r>
         <w:rPr>
@@ -126,7 +126,7 @@
           <w:sz w:val="52"/>
           <w:szCs w:val="44"/>
         </w:rPr>
-        <w:t>STOPPAGE</w:t>
+        <w:t>H</w:t>
       </w:r>
       <w:r>
         <w:rPr>
@@ -134,7 +134,15 @@
           <w:sz w:val="52"/>
           <w:szCs w:val="44"/>
         </w:rPr>
-        <w:t xml:space="preserve"> </w:t>
+        <w:t xml:space="preserve">ING </w:t>
+      </w:r>
+      <w:r>
+        <w:rPr>
+          <w:bCs/>
+          <w:sz w:val="52"/>
+          <w:szCs w:val="44"/>
+        </w:rPr>
+        <w:t xml:space="preserve">STOPPAGE </w:t>
       </w:r>
       <w:r>
         <w:rPr>
@@ -277,14 +285,7 @@
           <w:b/>
           <w:sz w:val="24"/>
         </w:rPr>
-        <w:t>STOPPAGE</w:t>
-      </w:r>
-      <w:r>
-        <w:rPr>
-          <w:b/>
-          <w:sz w:val="24"/>
-        </w:rPr>
-        <w:t xml:space="preserve"> </w:t>
+        <w:t xml:space="preserve">STOPPAGE </w:t>
       </w:r>
       <w:r>
         <w:rPr>

</xml_diff>